<commit_message>
Добавлен content_list и content_table в БД Project
</commit_message>
<xml_diff>
--- a/templates/3-ПТ3/main/3-ПТ3-1/3-ПТ3-1.docx
+++ b/templates/3-ПТ3/main/3-ПТ3-1/3-ПТ3-1.docx
@@ -78,6 +78,7 @@
               </w:rPr>
               <w:t xml:space="preserve">ВОЛП: </w:t>
             </w:r>
+            <w:proofErr w:type="gramStart"/>
             <w:r>
               <w:rPr>
                 <w:rFonts w:ascii="Microsoft Sans Serif" w:hAnsi="Microsoft Sans Serif"/>
@@ -91,7 +92,15 @@
                 <w:rFonts w:ascii="Microsoft Sans Serif" w:hAnsi="Microsoft Sans Serif"/>
                 <w:sz w:val="14"/>
               </w:rPr>
-              <w:t>название_объекта</w:t>
+              <w:t>название</w:t>
+            </w:r>
+            <w:proofErr w:type="gramEnd"/>
+            <w:r>
+              <w:rPr>
+                <w:rFonts w:ascii="Microsoft Sans Serif" w:hAnsi="Microsoft Sans Serif"/>
+                <w:sz w:val="14"/>
+              </w:rPr>
+              <w:t>_объекта</w:t>
             </w:r>
             <w:proofErr w:type="spellEnd"/>
             <w:r>
@@ -127,12 +136,21 @@
               </w:rPr>
               <w:t xml:space="preserve"> </w:t>
             </w:r>
+            <w:proofErr w:type="gramStart"/>
             <w:r>
               <w:rPr>
                 <w:rFonts w:ascii="Microsoft Sans Serif" w:hAnsi="Microsoft Sans Serif"/>
                 <w:sz w:val="14"/>
               </w:rPr>
-              <w:t>{{ участок }}</w:t>
+              <w:t>{{ участок</w:t>
+            </w:r>
+            <w:proofErr w:type="gramEnd"/>
+            <w:r>
+              <w:rPr>
+                <w:rFonts w:ascii="Microsoft Sans Serif" w:hAnsi="Microsoft Sans Serif"/>
+                <w:sz w:val="14"/>
+              </w:rPr>
+              <w:t xml:space="preserve"> }}</w:t>
             </w:r>
           </w:p>
           <w:p>
@@ -185,6 +203,7 @@
               </w:rPr>
               <w:t>"</w:t>
             </w:r>
+            <w:proofErr w:type="gramStart"/>
             <w:r>
               <w:rPr>
                 <w:rFonts w:ascii="Microsoft Sans Serif" w:hAnsi="Microsoft Sans Serif"/>
@@ -198,7 +217,15 @@
                 <w:rFonts w:ascii="Microsoft Sans Serif" w:hAnsi="Microsoft Sans Serif"/>
                 <w:sz w:val="14"/>
               </w:rPr>
-              <w:t>название_компании</w:t>
+              <w:t>название</w:t>
+            </w:r>
+            <w:proofErr w:type="gramEnd"/>
+            <w:r>
+              <w:rPr>
+                <w:rFonts w:ascii="Microsoft Sans Serif" w:hAnsi="Microsoft Sans Serif"/>
+                <w:sz w:val="14"/>
+              </w:rPr>
+              <w:t>_компании</w:t>
             </w:r>
             <w:proofErr w:type="spellEnd"/>
             <w:r>
@@ -317,7 +344,6 @@
                                 <w:tbl>
                                   <w:tblPr>
                                     <w:tblStyle w:val="TableNormal"/>
-                                    <w:tblOverlap w:val="never"/>
                                     <w:tblW w:w="0" w:type="auto"/>
                                     <w:jc w:val="center"/>
                                     <w:tblBorders>
@@ -328,6 +354,7 @@
                                       <w:insideH w:val="single" w:sz="6" w:space="0" w:color="000000"/>
                                       <w:insideV w:val="single" w:sz="6" w:space="0" w:color="000000"/>
                                     </w:tblBorders>
+                                    <w:tblLayout w:type="fixed"/>
                                     <w:tblLook w:val="01E0" w:firstRow="1" w:lastRow="1" w:firstColumn="1" w:lastColumn="1" w:noHBand="0" w:noVBand="0"/>
                                   </w:tblPr>
                                   <w:tblGrid>
@@ -345,65 +372,70 @@
                                     <w:tc>
                                       <w:tcPr>
                                         <w:tcW w:w="1658" w:type="dxa"/>
+                                        <w:vAlign w:val="center"/>
                                       </w:tcPr>
                                       <w:p>
                                         <w:pPr>
-                                          <w:pStyle w:val="TableParagraph"/>
-                                          <w:spacing w:before="177"/>
-                                          <w:ind w:left="388"/>
-                                          <w:suppressOverlap/>
-                                          <w:jc w:val="left"/>
+                                          <w:pStyle w:val="ad"/>
+                                          <w:jc w:val="center"/>
                                           <w:rPr>
+                                            <w:rFonts w:ascii="Microsoft Sans Serif" w:hAnsi="Microsoft Sans Serif" w:cs="Microsoft Sans Serif"/>
                                             <w:sz w:val="19"/>
+                                            <w:szCs w:val="19"/>
+                                            <w:lang w:val="ru-RU"/>
                                           </w:rPr>
                                         </w:pPr>
-                                        <w:proofErr w:type="spellStart"/>
+                                        <w:bookmarkStart w:id="0" w:name="_Hlk163918903"/>
                                         <w:r>
                                           <w:rPr>
-                                            <w:spacing w:val="-2"/>
-                                            <w:w w:val="105"/>
+                                            <w:rFonts w:ascii="Microsoft Sans Serif" w:hAnsi="Microsoft Sans Serif" w:cs="Microsoft Sans Serif"/>
                                             <w:sz w:val="19"/>
+                                            <w:szCs w:val="19"/>
+                                            <w:lang w:val="ru-RU"/>
                                           </w:rPr>
                                           <w:t>Составил</w:t>
                                         </w:r>
-                                        <w:proofErr w:type="spellEnd"/>
                                       </w:p>
                                     </w:tc>
                                     <w:tc>
                                       <w:tcPr>
                                         <w:tcW w:w="2599" w:type="dxa"/>
+                                        <w:vAlign w:val="center"/>
                                       </w:tcPr>
                                       <w:p>
                                         <w:pPr>
-                                          <w:pStyle w:val="TableParagraph"/>
-                                          <w:spacing w:before="57" w:line="264" w:lineRule="auto"/>
-                                          <w:ind w:left="1017" w:hanging="876"/>
-                                          <w:suppressOverlap/>
-                                          <w:jc w:val="left"/>
+                                          <w:pStyle w:val="ad"/>
+                                          <w:jc w:val="center"/>
                                           <w:rPr>
+                                            <w:rFonts w:ascii="Microsoft Sans Serif" w:hAnsi="Microsoft Sans Serif" w:cs="Microsoft Sans Serif"/>
                                             <w:sz w:val="19"/>
+                                            <w:szCs w:val="19"/>
+                                            <w:lang w:val="ru-RU"/>
                                           </w:rPr>
                                         </w:pPr>
-                                        <w:proofErr w:type="spellStart"/>
                                         <w:r>
                                           <w:rPr>
-                                            <w:spacing w:val="-2"/>
+                                            <w:rFonts w:ascii="Microsoft Sans Serif" w:hAnsi="Microsoft Sans Serif" w:cs="Microsoft Sans Serif"/>
                                             <w:sz w:val="19"/>
+                                            <w:szCs w:val="19"/>
+                                            <w:lang w:val="ru-RU"/>
                                           </w:rPr>
                                           <w:t>Инженер-проектировщик</w:t>
                                         </w:r>
-                                        <w:proofErr w:type="spellEnd"/>
                                         <w:r>
                                           <w:rPr>
-                                            <w:spacing w:val="-2"/>
+                                            <w:rFonts w:ascii="Microsoft Sans Serif" w:hAnsi="Microsoft Sans Serif" w:cs="Microsoft Sans Serif"/>
                                             <w:sz w:val="19"/>
+                                            <w:szCs w:val="19"/>
                                           </w:rPr>
                                           <w:t xml:space="preserve"> </w:t>
                                         </w:r>
                                         <w:r>
                                           <w:rPr>
-                                            <w:spacing w:val="-4"/>
+                                            <w:rFonts w:ascii="Microsoft Sans Serif" w:hAnsi="Microsoft Sans Serif" w:cs="Microsoft Sans Serif"/>
                                             <w:sz w:val="19"/>
+                                            <w:szCs w:val="19"/>
+                                            <w:lang w:val="ru-RU"/>
                                           </w:rPr>
                                           <w:t>ВОЛС</w:t>
                                         </w:r>
@@ -412,73 +444,74 @@
                                     <w:tc>
                                       <w:tcPr>
                                         <w:tcW w:w="2011" w:type="dxa"/>
+                                        <w:vAlign w:val="center"/>
                                       </w:tcPr>
                                       <w:p>
                                         <w:pPr>
-                                          <w:pStyle w:val="TableParagraph"/>
-                                          <w:spacing w:before="177"/>
-                                          <w:ind w:left="379"/>
-                                          <w:suppressOverlap/>
-                                          <w:jc w:val="left"/>
+                                          <w:pStyle w:val="ad"/>
+                                          <w:jc w:val="center"/>
                                           <w:rPr>
+                                            <w:rFonts w:ascii="Microsoft Sans Serif" w:hAnsi="Microsoft Sans Serif" w:cs="Microsoft Sans Serif"/>
                                             <w:sz w:val="19"/>
+                                            <w:szCs w:val="19"/>
+                                            <w:lang w:val="ru-RU"/>
                                           </w:rPr>
                                         </w:pPr>
+                                        <w:proofErr w:type="gramStart"/>
                                         <w:r>
                                           <w:rPr>
-                                            <w:w w:val="105"/>
+                                            <w:rFonts w:ascii="Microsoft Sans Serif" w:hAnsi="Microsoft Sans Serif" w:cs="Microsoft Sans Serif"/>
                                             <w:sz w:val="19"/>
+                                            <w:szCs w:val="19"/>
+                                            <w:lang w:val="ru-RU"/>
                                           </w:rPr>
-                                          <w:t>А.</w:t>
-                                        </w:r>
-                                        <w:r>
-                                          <w:rPr>
-                                            <w:spacing w:val="-2"/>
-                                            <w:w w:val="105"/>
-                                            <w:sz w:val="19"/>
-                                          </w:rPr>
-                                          <w:t xml:space="preserve"> </w:t>
-                                        </w:r>
-                                        <w:r>
-                                          <w:rPr>
-                                            <w:w w:val="105"/>
-                                            <w:sz w:val="19"/>
-                                          </w:rPr>
-                                          <w:t>В.</w:t>
-                                        </w:r>
-                                        <w:r>
-                                          <w:rPr>
-                                            <w:spacing w:val="-3"/>
-                                            <w:w w:val="105"/>
-                                            <w:sz w:val="19"/>
-                                          </w:rPr>
-                                          <w:t xml:space="preserve"> </w:t>
+                                          <w:t xml:space="preserve">{{ </w:t>
                                         </w:r>
                                         <w:proofErr w:type="spellStart"/>
                                         <w:r>
                                           <w:rPr>
-                                            <w:spacing w:val="-2"/>
-                                            <w:w w:val="105"/>
+                                            <w:rFonts w:ascii="Microsoft Sans Serif" w:hAnsi="Microsoft Sans Serif" w:cs="Microsoft Sans Serif"/>
                                             <w:sz w:val="19"/>
+                                            <w:szCs w:val="19"/>
+                                            <w:lang w:val="ru-RU"/>
                                           </w:rPr>
-                                          <w:t>Селяков</w:t>
+                                          <w:t>инж</w:t>
+                                        </w:r>
+                                        <w:proofErr w:type="gramEnd"/>
+                                        <w:r>
+                                          <w:rPr>
+                                            <w:rFonts w:ascii="Microsoft Sans Serif" w:hAnsi="Microsoft Sans Serif" w:cs="Microsoft Sans Serif"/>
+                                            <w:sz w:val="19"/>
+                                            <w:szCs w:val="19"/>
+                                            <w:lang w:val="ru-RU"/>
+                                          </w:rPr>
+                                          <w:t>_про_ком_фио</w:t>
                                         </w:r>
                                         <w:proofErr w:type="spellEnd"/>
+                                        <w:r>
+                                          <w:rPr>
+                                            <w:rFonts w:ascii="Microsoft Sans Serif" w:hAnsi="Microsoft Sans Serif" w:cs="Microsoft Sans Serif"/>
+                                            <w:sz w:val="19"/>
+                                            <w:szCs w:val="19"/>
+                                            <w:lang w:val="ru-RU"/>
+                                          </w:rPr>
+                                          <w:t xml:space="preserve"> }}</w:t>
+                                        </w:r>
                                       </w:p>
                                     </w:tc>
                                     <w:tc>
                                       <w:tcPr>
                                         <w:tcW w:w="2109" w:type="dxa"/>
+                                        <w:vAlign w:val="center"/>
                                       </w:tcPr>
                                       <w:p>
                                         <w:pPr>
-                                          <w:pStyle w:val="TableParagraph"/>
-                                          <w:ind w:left="0"/>
-                                          <w:suppressOverlap/>
-                                          <w:jc w:val="left"/>
+                                          <w:pStyle w:val="ad"/>
+                                          <w:jc w:val="center"/>
                                           <w:rPr>
-                                            <w:rFonts w:ascii="Times New Roman"/>
-                                            <w:sz w:val="18"/>
+                                            <w:rFonts w:ascii="Microsoft Sans Serif" w:hAnsi="Microsoft Sans Serif" w:cs="Microsoft Sans Serif"/>
+                                            <w:sz w:val="19"/>
+                                            <w:szCs w:val="19"/>
                                             <w:lang w:val="ru-RU"/>
                                           </w:rPr>
                                         </w:pPr>
@@ -487,29 +520,58 @@
                                     <w:tc>
                                       <w:tcPr>
                                         <w:tcW w:w="1826" w:type="dxa"/>
+                                        <w:vAlign w:val="center"/>
                                       </w:tcPr>
                                       <w:p>
                                         <w:pPr>
-                                          <w:pStyle w:val="TableParagraph"/>
-                                          <w:spacing w:before="177"/>
-                                          <w:ind w:left="418"/>
-                                          <w:suppressOverlap/>
-                                          <w:jc w:val="left"/>
+                                          <w:pStyle w:val="ad"/>
+                                          <w:jc w:val="center"/>
                                           <w:rPr>
+                                            <w:rFonts w:ascii="Microsoft Sans Serif" w:hAnsi="Microsoft Sans Serif" w:cs="Microsoft Sans Serif"/>
                                             <w:sz w:val="19"/>
+                                            <w:szCs w:val="19"/>
                                           </w:rPr>
                                         </w:pPr>
+                                        <w:proofErr w:type="gramStart"/>
                                         <w:r>
                                           <w:rPr>
-                                            <w:spacing w:val="-2"/>
-                                            <w:w w:val="105"/>
+                                            <w:rFonts w:ascii="Microsoft Sans Serif" w:hAnsi="Microsoft Sans Serif" w:cs="Microsoft Sans Serif"/>
                                             <w:sz w:val="19"/>
+                                            <w:szCs w:val="19"/>
                                           </w:rPr>
-                                          <w:t>04.05.2023</w:t>
+                                          <w:t>{{</w:t>
+                                        </w:r>
+                                        <w:r>
+                                          <w:rPr>
+                                            <w:rFonts w:ascii="Microsoft Sans Serif" w:hAnsi="Microsoft Sans Serif" w:cs="Microsoft Sans Serif"/>
+                                            <w:sz w:val="19"/>
+                                            <w:szCs w:val="19"/>
+                                            <w:lang w:val="ru-RU"/>
+                                          </w:rPr>
+                                          <w:t xml:space="preserve"> дата</w:t>
+                                        </w:r>
+                                        <w:proofErr w:type="gramEnd"/>
+                                        <w:r>
+                                          <w:rPr>
+                                            <w:rFonts w:ascii="Microsoft Sans Serif" w:hAnsi="Microsoft Sans Serif" w:cs="Microsoft Sans Serif"/>
+                                            <w:sz w:val="19"/>
+                                            <w:szCs w:val="19"/>
+                                            <w:lang w:val="ru-RU"/>
+                                          </w:rPr>
+                                          <w:t xml:space="preserve"> </w:t>
+                                        </w:r>
+                                        <w:r>
+                                          <w:rPr>
+                                            <w:rFonts w:ascii="Microsoft Sans Serif" w:hAnsi="Microsoft Sans Serif" w:cs="Microsoft Sans Serif"/>
+                                            <w:sz w:val="19"/>
+                                            <w:szCs w:val="19"/>
+                                          </w:rPr>
+                                          <w:t>}}</w:t>
                                         </w:r>
                                       </w:p>
                                     </w:tc>
                                   </w:tr>
+                                  <w:bookmarkEnd w:id="0"/>
                                 </w:tbl>
                                 <w:p/>
                               </w:txbxContent>
@@ -540,7 +602,6 @@
                           <w:tbl>
                             <w:tblPr>
                               <w:tblStyle w:val="TableNormal"/>
-                              <w:tblOverlap w:val="never"/>
                               <w:tblW w:w="0" w:type="auto"/>
                               <w:jc w:val="center"/>
                               <w:tblBorders>
@@ -551,6 +612,7 @@
                                 <w:insideH w:val="single" w:sz="6" w:space="0" w:color="000000"/>
                                 <w:insideV w:val="single" w:sz="6" w:space="0" w:color="000000"/>
                               </w:tblBorders>
+                              <w:tblLayout w:type="fixed"/>
                               <w:tblLook w:val="01E0" w:firstRow="1" w:lastRow="1" w:firstColumn="1" w:lastColumn="1" w:noHBand="0" w:noVBand="0"/>
                             </w:tblPr>
                             <w:tblGrid>
@@ -568,65 +630,70 @@
                               <w:tc>
                                 <w:tcPr>
                                   <w:tcW w:w="1658" w:type="dxa"/>
+                                  <w:vAlign w:val="center"/>
                                 </w:tcPr>
                                 <w:p>
                                   <w:pPr>
-                                    <w:pStyle w:val="TableParagraph"/>
-                                    <w:spacing w:before="177"/>
-                                    <w:ind w:left="388"/>
-                                    <w:suppressOverlap/>
-                                    <w:jc w:val="left"/>
+                                    <w:pStyle w:val="ad"/>
+                                    <w:jc w:val="center"/>
                                     <w:rPr>
+                                      <w:rFonts w:ascii="Microsoft Sans Serif" w:hAnsi="Microsoft Sans Serif" w:cs="Microsoft Sans Serif"/>
                                       <w:sz w:val="19"/>
+                                      <w:szCs w:val="19"/>
+                                      <w:lang w:val="ru-RU"/>
                                     </w:rPr>
                                   </w:pPr>
-                                  <w:proofErr w:type="spellStart"/>
+                                  <w:bookmarkStart w:id="1" w:name="_Hlk163918903"/>
                                   <w:r>
                                     <w:rPr>
-                                      <w:spacing w:val="-2"/>
-                                      <w:w w:val="105"/>
+                                      <w:rFonts w:ascii="Microsoft Sans Serif" w:hAnsi="Microsoft Sans Serif" w:cs="Microsoft Sans Serif"/>
                                       <w:sz w:val="19"/>
+                                      <w:szCs w:val="19"/>
+                                      <w:lang w:val="ru-RU"/>
                                     </w:rPr>
                                     <w:t>Составил</w:t>
                                   </w:r>
-                                  <w:proofErr w:type="spellEnd"/>
                                 </w:p>
                               </w:tc>
                               <w:tc>
                                 <w:tcPr>
                                   <w:tcW w:w="2599" w:type="dxa"/>
+                                  <w:vAlign w:val="center"/>
                                 </w:tcPr>
                                 <w:p>
                                   <w:pPr>
-                                    <w:pStyle w:val="TableParagraph"/>
-                                    <w:spacing w:before="57" w:line="264" w:lineRule="auto"/>
-                                    <w:ind w:left="1017" w:hanging="876"/>
-                                    <w:suppressOverlap/>
-                                    <w:jc w:val="left"/>
+                                    <w:pStyle w:val="ad"/>
+                                    <w:jc w:val="center"/>
                                     <w:rPr>
+                                      <w:rFonts w:ascii="Microsoft Sans Serif" w:hAnsi="Microsoft Sans Serif" w:cs="Microsoft Sans Serif"/>
                                       <w:sz w:val="19"/>
+                                      <w:szCs w:val="19"/>
+                                      <w:lang w:val="ru-RU"/>
                                     </w:rPr>
                                   </w:pPr>
-                                  <w:proofErr w:type="spellStart"/>
                                   <w:r>
                                     <w:rPr>
-                                      <w:spacing w:val="-2"/>
+                                      <w:rFonts w:ascii="Microsoft Sans Serif" w:hAnsi="Microsoft Sans Serif" w:cs="Microsoft Sans Serif"/>
                                       <w:sz w:val="19"/>
+                                      <w:szCs w:val="19"/>
+                                      <w:lang w:val="ru-RU"/>
                                     </w:rPr>
                                     <w:t>Инженер-проектировщик</w:t>
                                   </w:r>
-                                  <w:proofErr w:type="spellEnd"/>
                                   <w:r>
                                     <w:rPr>
-                                      <w:spacing w:val="-2"/>
+                                      <w:rFonts w:ascii="Microsoft Sans Serif" w:hAnsi="Microsoft Sans Serif" w:cs="Microsoft Sans Serif"/>
                                       <w:sz w:val="19"/>
+                                      <w:szCs w:val="19"/>
                                     </w:rPr>
                                     <w:t xml:space="preserve"> </w:t>
                                   </w:r>
                                   <w:r>
                                     <w:rPr>
-                                      <w:spacing w:val="-4"/>
+                                      <w:rFonts w:ascii="Microsoft Sans Serif" w:hAnsi="Microsoft Sans Serif" w:cs="Microsoft Sans Serif"/>
                                       <w:sz w:val="19"/>
+                                      <w:szCs w:val="19"/>
+                                      <w:lang w:val="ru-RU"/>
                                     </w:rPr>
                                     <w:t>ВОЛС</w:t>
                                   </w:r>
@@ -635,73 +702,74 @@
                               <w:tc>
                                 <w:tcPr>
                                   <w:tcW w:w="2011" w:type="dxa"/>
+                                  <w:vAlign w:val="center"/>
                                 </w:tcPr>
                                 <w:p>
                                   <w:pPr>
-                                    <w:pStyle w:val="TableParagraph"/>
-                                    <w:spacing w:before="177"/>
-                                    <w:ind w:left="379"/>
-                                    <w:suppressOverlap/>
-                                    <w:jc w:val="left"/>
+                                    <w:pStyle w:val="ad"/>
+                                    <w:jc w:val="center"/>
                                     <w:rPr>
+                                      <w:rFonts w:ascii="Microsoft Sans Serif" w:hAnsi="Microsoft Sans Serif" w:cs="Microsoft Sans Serif"/>
                                       <w:sz w:val="19"/>
+                                      <w:szCs w:val="19"/>
+                                      <w:lang w:val="ru-RU"/>
                                     </w:rPr>
                                   </w:pPr>
+                                  <w:proofErr w:type="gramStart"/>
                                   <w:r>
                                     <w:rPr>
-                                      <w:w w:val="105"/>
+                                      <w:rFonts w:ascii="Microsoft Sans Serif" w:hAnsi="Microsoft Sans Serif" w:cs="Microsoft Sans Serif"/>
                                       <w:sz w:val="19"/>
+                                      <w:szCs w:val="19"/>
+                                      <w:lang w:val="ru-RU"/>
                                     </w:rPr>
-                                    <w:t>А.</w:t>
-                                  </w:r>
-                                  <w:r>
-                                    <w:rPr>
-                                      <w:spacing w:val="-2"/>
-                                      <w:w w:val="105"/>
-                                      <w:sz w:val="19"/>
-                                    </w:rPr>
-                                    <w:t xml:space="preserve"> </w:t>
-                                  </w:r>
-                                  <w:r>
-                                    <w:rPr>
-                                      <w:w w:val="105"/>
-                                      <w:sz w:val="19"/>
-                                    </w:rPr>
-                                    <w:t>В.</w:t>
-                                  </w:r>
-                                  <w:r>
-                                    <w:rPr>
-                                      <w:spacing w:val="-3"/>
-                                      <w:w w:val="105"/>
-                                      <w:sz w:val="19"/>
-                                    </w:rPr>
-                                    <w:t xml:space="preserve"> </w:t>
+                                    <w:t xml:space="preserve">{{ </w:t>
                                   </w:r>
                                   <w:proofErr w:type="spellStart"/>
                                   <w:r>
                                     <w:rPr>
-                                      <w:spacing w:val="-2"/>
-                                      <w:w w:val="105"/>
+                                      <w:rFonts w:ascii="Microsoft Sans Serif" w:hAnsi="Microsoft Sans Serif" w:cs="Microsoft Sans Serif"/>
                                       <w:sz w:val="19"/>
+                                      <w:szCs w:val="19"/>
+                                      <w:lang w:val="ru-RU"/>
                                     </w:rPr>
-                                    <w:t>Селяков</w:t>
+                                    <w:t>инж</w:t>
+                                  </w:r>
+                                  <w:proofErr w:type="gramEnd"/>
+                                  <w:r>
+                                    <w:rPr>
+                                      <w:rFonts w:ascii="Microsoft Sans Serif" w:hAnsi="Microsoft Sans Serif" w:cs="Microsoft Sans Serif"/>
+                                      <w:sz w:val="19"/>
+                                      <w:szCs w:val="19"/>
+                                      <w:lang w:val="ru-RU"/>
+                                    </w:rPr>
+                                    <w:t>_про_ком_фио</w:t>
                                   </w:r>
                                   <w:proofErr w:type="spellEnd"/>
+                                  <w:r>
+                                    <w:rPr>
+                                      <w:rFonts w:ascii="Microsoft Sans Serif" w:hAnsi="Microsoft Sans Serif" w:cs="Microsoft Sans Serif"/>
+                                      <w:sz w:val="19"/>
+                                      <w:szCs w:val="19"/>
+                                      <w:lang w:val="ru-RU"/>
+                                    </w:rPr>
+                                    <w:t xml:space="preserve"> }}</w:t>
+                                  </w:r>
                                 </w:p>
                               </w:tc>
                               <w:tc>
                                 <w:tcPr>
                                   <w:tcW w:w="2109" w:type="dxa"/>
+                                  <w:vAlign w:val="center"/>
                                 </w:tcPr>
                                 <w:p>
                                   <w:pPr>
-                                    <w:pStyle w:val="TableParagraph"/>
-                                    <w:ind w:left="0"/>
-                                    <w:suppressOverlap/>
-                                    <w:jc w:val="left"/>
+                                    <w:pStyle w:val="ad"/>
+                                    <w:jc w:val="center"/>
                                     <w:rPr>
-                                      <w:rFonts w:ascii="Times New Roman"/>
-                                      <w:sz w:val="18"/>
+                                      <w:rFonts w:ascii="Microsoft Sans Serif" w:hAnsi="Microsoft Sans Serif" w:cs="Microsoft Sans Serif"/>
+                                      <w:sz w:val="19"/>
+                                      <w:szCs w:val="19"/>
                                       <w:lang w:val="ru-RU"/>
                                     </w:rPr>
                                   </w:pPr>
@@ -710,29 +778,58 @@
                               <w:tc>
                                 <w:tcPr>
                                   <w:tcW w:w="1826" w:type="dxa"/>
+                                  <w:vAlign w:val="center"/>
                                 </w:tcPr>
                                 <w:p>
                                   <w:pPr>
-                                    <w:pStyle w:val="TableParagraph"/>
-                                    <w:spacing w:before="177"/>
-                                    <w:ind w:left="418"/>
-                                    <w:suppressOverlap/>
-                                    <w:jc w:val="left"/>
+                                    <w:pStyle w:val="ad"/>
+                                    <w:jc w:val="center"/>
                                     <w:rPr>
+                                      <w:rFonts w:ascii="Microsoft Sans Serif" w:hAnsi="Microsoft Sans Serif" w:cs="Microsoft Sans Serif"/>
                                       <w:sz w:val="19"/>
+                                      <w:szCs w:val="19"/>
                                     </w:rPr>
                                   </w:pPr>
+                                  <w:proofErr w:type="gramStart"/>
                                   <w:r>
                                     <w:rPr>
-                                      <w:spacing w:val="-2"/>
-                                      <w:w w:val="105"/>
+                                      <w:rFonts w:ascii="Microsoft Sans Serif" w:hAnsi="Microsoft Sans Serif" w:cs="Microsoft Sans Serif"/>
                                       <w:sz w:val="19"/>
+                                      <w:szCs w:val="19"/>
                                     </w:rPr>
-                                    <w:t>04.05.2023</w:t>
+                                    <w:t>{{</w:t>
+                                  </w:r>
+                                  <w:r>
+                                    <w:rPr>
+                                      <w:rFonts w:ascii="Microsoft Sans Serif" w:hAnsi="Microsoft Sans Serif" w:cs="Microsoft Sans Serif"/>
+                                      <w:sz w:val="19"/>
+                                      <w:szCs w:val="19"/>
+                                      <w:lang w:val="ru-RU"/>
+                                    </w:rPr>
+                                    <w:t xml:space="preserve"> дата</w:t>
+                                  </w:r>
+                                  <w:proofErr w:type="gramEnd"/>
+                                  <w:r>
+                                    <w:rPr>
+                                      <w:rFonts w:ascii="Microsoft Sans Serif" w:hAnsi="Microsoft Sans Serif" w:cs="Microsoft Sans Serif"/>
+                                      <w:sz w:val="19"/>
+                                      <w:szCs w:val="19"/>
+                                      <w:lang w:val="ru-RU"/>
+                                    </w:rPr>
+                                    <w:t xml:space="preserve"> </w:t>
+                                  </w:r>
+                                  <w:r>
+                                    <w:rPr>
+                                      <w:rFonts w:ascii="Microsoft Sans Serif" w:hAnsi="Microsoft Sans Serif" w:cs="Microsoft Sans Serif"/>
+                                      <w:sz w:val="19"/>
+                                      <w:szCs w:val="19"/>
+                                    </w:rPr>
+                                    <w:t>}}</w:t>
                                   </w:r>
                                 </w:p>
                               </w:tc>
                             </w:tr>
+                            <w:bookmarkEnd w:id="1"/>
                           </w:tbl>
                           <w:p/>
                         </w:txbxContent>
@@ -743,6 +840,7 @@
                 </mc:Fallback>
               </mc:AlternateContent>
             </w:r>
+            <w:proofErr w:type="gramStart"/>
             <w:r>
               <w:rPr>
                 <w:lang w:val="en-US"/>
@@ -756,6 +854,7 @@
             <w:r>
               <w:t>келетная</w:t>
             </w:r>
+            <w:proofErr w:type="gramEnd"/>
             <w:r>
               <w:t>_</w:t>
             </w:r>

</xml_diff>